<commit_message>
Begynt med noen av oppgavene
</commit_message>
<xml_diff>
--- a/Oblig5/Oblig5_EmilBerglund_kodeforståelse.docx
+++ b/Oblig5/Oblig5_EmilBerglund_kodeforståelse.docx
@@ -2,8 +2,776 @@
 <file path=word/document.xml><?xml version="1.0" encoding="utf-8"?>
 <w:document xmlns:wpc="http://schemas.microsoft.com/office/word/2010/wordprocessingCanvas" xmlns:cx="http://schemas.microsoft.com/office/drawing/2014/chartex" xmlns:cx1="http://schemas.microsoft.com/office/drawing/2015/9/8/chartex" xmlns:cx2="http://schemas.microsoft.com/office/drawing/2015/10/21/chartex" xmlns:cx3="http://schemas.microsoft.com/office/drawing/2016/5/9/chartex" xmlns:cx4="http://schemas.microsoft.com/office/drawing/2016/5/10/chartex" xmlns:cx5="http://schemas.microsoft.com/office/drawing/2016/5/11/chartex" xmlns:cx6="http://schemas.microsoft.com/office/drawing/2016/5/12/chartex" xmlns:cx7="http://schemas.microsoft.com/office/drawing/2016/5/13/chartex" xmlns:cx8="http://schemas.microsoft.com/office/drawing/2016/5/14/chartex" xmlns:mc="http://schemas.openxmlformats.org/markup-compatibility/2006" xmlns:aink="http://schemas.microsoft.com/office/drawing/2016/ink" xmlns:am3d="http://schemas.microsoft.com/office/drawing/2017/model3d" xmlns:o="urn:schemas-microsoft-com:office:office" xmlns:oel="http://schemas.microsoft.com/office/2019/extlst" xmlns:r="http://schemas.openxmlformats.org/officeDocument/2006/relationships" xmlns:m="http://schemas.openxmlformats.org/officeDocument/2006/math" xmlns:v="urn:schemas-microsoft-com:vml" xmlns:wp14="http://schemas.microsoft.com/office/word/2010/wordprocessingDrawing" xmlns:wp="http://schemas.openxmlformats.org/drawingml/2006/wordprocessingDrawing" xmlns:w10="urn:schemas-microsoft-com:office:word" xmlns:w="http://schemas.openxmlformats.org/wordprocessingml/2006/main" xmlns:w14="http://schemas.microsoft.com/office/word/2010/wordml" xmlns:w15="http://schemas.microsoft.com/office/word/2012/wordml" xmlns:w16cex="http://schemas.microsoft.com/office/word/2018/wordml/cex" xmlns:w16cid="http://schemas.microsoft.com/office/word/2016/wordml/cid" xmlns:w16="http://schemas.microsoft.com/office/word/2018/wordml" xmlns:w16sdtdh="http://schemas.microsoft.com/office/word/2020/wordml/sdtdatahash" xmlns:w16se="http://schemas.microsoft.com/office/word/2015/wordml/symex" xmlns:wpg="http://schemas.microsoft.com/office/word/2010/wordprocessingGroup" xmlns:wpi="http://schemas.microsoft.com/office/word/2010/wordprocessingInk" xmlns:wne="http://schemas.microsoft.com/office/word/2006/wordml" xmlns:wps="http://schemas.microsoft.com/office/word/2010/wordprocessingShape" mc:Ignorable="w14 w15 w16se w16cid w16 w16cex w16sdtdh wp14">
   <w:body>
-    <w:p/>
+    <w:p>
+      <w:pPr>
+        <w:rPr>
+          <w:rFonts w:ascii="Arial" w:hAnsi="Arial" w:cs="Arial"/>
+          <w:b/>
+          <w:bCs/>
+          <w:sz w:val="24"/>
+          <w:szCs w:val="24"/>
+        </w:rPr>
+      </w:pPr>
+      <w:r>
+        <w:rPr>
+          <w:rFonts w:ascii="Arial" w:hAnsi="Arial" w:cs="Arial"/>
+          <w:b/>
+          <w:bCs/>
+          <w:sz w:val="24"/>
+          <w:szCs w:val="24"/>
+        </w:rPr>
+        <w:t>Oppgave 1.1:</w:t>
+      </w:r>
+    </w:p>
+    <w:p>
+      <w:pPr>
+        <w:rPr>
+          <w:rFonts w:ascii="Arial" w:eastAsiaTheme="minorEastAsia" w:hAnsi="Arial" w:cs="Arial"/>
+          <w:sz w:val="24"/>
+          <w:szCs w:val="24"/>
+        </w:rPr>
+      </w:pPr>
+      <m:oMathPara>
+        <m:oMathParaPr>
+          <m:jc m:val="left"/>
+        </m:oMathParaPr>
+        <m:oMath>
+          <m:r>
+            <w:rPr>
+              <w:rFonts w:ascii="Cambria Math" w:hAnsi="Cambria Math" w:cs="Arial"/>
+              <w:sz w:val="24"/>
+              <w:szCs w:val="24"/>
+            </w:rPr>
+            <m:t>9</m:t>
+          </m:r>
+        </m:oMath>
+      </m:oMathPara>
+    </w:p>
+    <w:p>
+      <w:pPr>
+        <w:rPr>
+          <w:rFonts w:ascii="Arial" w:eastAsiaTheme="minorEastAsia" w:hAnsi="Arial" w:cs="Arial"/>
+          <w:sz w:val="24"/>
+          <w:szCs w:val="24"/>
+        </w:rPr>
+      </w:pPr>
+    </w:p>
+    <w:p>
+      <w:pPr>
+        <w:rPr>
+          <w:rFonts w:ascii="Arial" w:eastAsiaTheme="minorEastAsia" w:hAnsi="Arial" w:cs="Arial"/>
+          <w:b/>
+          <w:bCs/>
+          <w:sz w:val="24"/>
+          <w:szCs w:val="24"/>
+        </w:rPr>
+      </w:pPr>
+      <w:r>
+        <w:rPr>
+          <w:rFonts w:ascii="Arial" w:eastAsiaTheme="minorEastAsia" w:hAnsi="Arial" w:cs="Arial"/>
+          <w:b/>
+          <w:bCs/>
+          <w:sz w:val="24"/>
+          <w:szCs w:val="24"/>
+        </w:rPr>
+        <w:t>Oppgave 1.2</w:t>
+      </w:r>
+    </w:p>
+    <w:p>
+      <w:pPr>
+        <w:rPr>
+          <w:rFonts w:ascii="Arial" w:eastAsiaTheme="minorEastAsia" w:hAnsi="Arial" w:cs="Arial"/>
+          <w:sz w:val="24"/>
+          <w:szCs w:val="24"/>
+        </w:rPr>
+      </w:pPr>
+      <m:oMathPara>
+        <m:oMathParaPr>
+          <m:jc m:val="left"/>
+        </m:oMathParaPr>
+        <m:oMath>
+          <m:r>
+            <w:rPr>
+              <w:rFonts w:ascii="Cambria Math" w:eastAsiaTheme="minorEastAsia" w:hAnsi="Cambria Math" w:cs="Arial"/>
+              <w:sz w:val="24"/>
+              <w:szCs w:val="24"/>
+            </w:rPr>
+            <m:t>[</m:t>
+          </m:r>
+          <m:r>
+            <w:rPr>
+              <w:rFonts w:ascii="Cambria Math" w:eastAsiaTheme="minorEastAsia" w:hAnsi="Cambria Math" w:cs="Arial"/>
+              <w:sz w:val="24"/>
+              <w:szCs w:val="24"/>
+            </w:rPr>
+            <m:t>0</m:t>
+          </m:r>
+          <m:r>
+            <w:rPr>
+              <w:rFonts w:ascii="Cambria Math" w:eastAsiaTheme="minorEastAsia" w:hAnsi="Cambria Math" w:cs="Arial"/>
+              <w:sz w:val="24"/>
+              <w:szCs w:val="24"/>
+            </w:rPr>
+            <m:t xml:space="preserve">, 1, 2, 3, </m:t>
+          </m:r>
+          <m:r>
+            <w:rPr>
+              <w:rFonts w:ascii="Cambria Math" w:eastAsiaTheme="minorEastAsia" w:hAnsi="Cambria Math" w:cs="Arial"/>
+              <w:sz w:val="24"/>
+              <w:szCs w:val="24"/>
+            </w:rPr>
+            <m:t>4</m:t>
+          </m:r>
+          <m:r>
+            <w:rPr>
+              <w:rFonts w:ascii="Cambria Math" w:eastAsiaTheme="minorEastAsia" w:hAnsi="Cambria Math" w:cs="Arial"/>
+              <w:sz w:val="24"/>
+              <w:szCs w:val="24"/>
+            </w:rPr>
+            <m:t>]</m:t>
+          </m:r>
+        </m:oMath>
+      </m:oMathPara>
+    </w:p>
+    <w:p>
+      <w:pPr>
+        <w:rPr>
+          <w:rFonts w:ascii="Arial" w:eastAsiaTheme="minorEastAsia" w:hAnsi="Arial" w:cs="Arial"/>
+          <w:sz w:val="24"/>
+          <w:szCs w:val="24"/>
+        </w:rPr>
+      </w:pPr>
+      <m:oMathPara>
+        <m:oMathParaPr>
+          <m:jc m:val="left"/>
+        </m:oMathParaPr>
+        <m:oMath>
+          <m:r>
+            <w:rPr>
+              <w:rFonts w:ascii="Cambria Math" w:eastAsiaTheme="minorEastAsia" w:hAnsi="Cambria Math" w:cs="Arial"/>
+              <w:sz w:val="24"/>
+              <w:szCs w:val="24"/>
+            </w:rPr>
+            <m:t>[4, 3, 2, 1, 0]</m:t>
+          </m:r>
+        </m:oMath>
+      </m:oMathPara>
+    </w:p>
+    <w:p>
+      <w:pPr>
+        <w:rPr>
+          <w:rFonts w:ascii="Arial" w:eastAsiaTheme="minorEastAsia" w:hAnsi="Arial" w:cs="Arial"/>
+          <w:b/>
+          <w:bCs/>
+          <w:sz w:val="24"/>
+          <w:szCs w:val="24"/>
+        </w:rPr>
+      </w:pPr>
+    </w:p>
+    <w:p>
+      <w:pPr>
+        <w:rPr>
+          <w:rFonts w:ascii="Arial" w:eastAsiaTheme="minorEastAsia" w:hAnsi="Arial" w:cs="Arial"/>
+          <w:sz w:val="24"/>
+          <w:szCs w:val="24"/>
+        </w:rPr>
+      </w:pPr>
+      <w:r>
+        <w:rPr>
+          <w:rFonts w:ascii="Arial" w:eastAsiaTheme="minorEastAsia" w:hAnsi="Arial" w:cs="Arial"/>
+          <w:b/>
+          <w:bCs/>
+          <w:sz w:val="24"/>
+          <w:szCs w:val="24"/>
+        </w:rPr>
+        <w:t>Oppgave 1.3</w:t>
+      </w:r>
+    </w:p>
+    <w:p>
+      <w:pPr>
+        <w:rPr>
+          <w:rFonts w:ascii="Arial" w:eastAsiaTheme="minorEastAsia" w:hAnsi="Arial" w:cs="Arial"/>
+          <w:sz w:val="24"/>
+          <w:szCs w:val="24"/>
+        </w:rPr>
+      </w:pPr>
+      <m:oMathPara>
+        <m:oMathParaPr>
+          <m:jc m:val="left"/>
+        </m:oMathParaPr>
+        <m:oMath>
+          <m:r>
+            <w:rPr>
+              <w:rFonts w:ascii="Cambria Math" w:eastAsiaTheme="minorEastAsia" w:hAnsi="Cambria Math" w:cs="Arial"/>
+              <w:sz w:val="24"/>
+              <w:szCs w:val="24"/>
+            </w:rPr>
+            <m:t>The course</m:t>
+          </m:r>
+          <m:r>
+            <w:rPr>
+              <w:rFonts w:ascii="Cambria Math" w:eastAsiaTheme="minorEastAsia" w:hAnsi="Cambria Math" w:cs="Arial"/>
+              <w:sz w:val="24"/>
+              <w:szCs w:val="24"/>
+            </w:rPr>
+            <m:t xml:space="preserve"> Programmering 1 </m:t>
+          </m:r>
+          <m:r>
+            <w:rPr>
+              <w:rFonts w:ascii="Cambria Math" w:eastAsiaTheme="minorEastAsia" w:hAnsi="Cambria Math" w:cs="Arial"/>
+              <w:sz w:val="24"/>
+              <w:szCs w:val="24"/>
+            </w:rPr>
+            <m:t>has 215 students and 10 study points</m:t>
+          </m:r>
+        </m:oMath>
+      </m:oMathPara>
+    </w:p>
+    <w:p>
+      <w:pPr>
+        <w:rPr>
+          <w:rFonts w:ascii="Arial" w:eastAsiaTheme="minorEastAsia" w:hAnsi="Arial" w:cs="Arial"/>
+          <w:sz w:val="24"/>
+          <w:szCs w:val="24"/>
+        </w:rPr>
+      </w:pPr>
+    </w:p>
+    <w:p>
+      <w:pPr>
+        <w:rPr>
+          <w:rFonts w:ascii="Arial" w:eastAsiaTheme="minorEastAsia" w:hAnsi="Arial" w:cs="Arial"/>
+          <w:b/>
+          <w:bCs/>
+          <w:sz w:val="24"/>
+          <w:szCs w:val="24"/>
+        </w:rPr>
+      </w:pPr>
+      <w:r>
+        <w:rPr>
+          <w:rFonts w:ascii="Arial" w:eastAsiaTheme="minorEastAsia" w:hAnsi="Arial" w:cs="Arial"/>
+          <w:b/>
+          <w:bCs/>
+          <w:sz w:val="24"/>
+          <w:szCs w:val="24"/>
+        </w:rPr>
+        <w:t>Oppgave 1.4</w:t>
+      </w:r>
+    </w:p>
+    <w:p>
+      <w:pPr>
+        <w:rPr>
+          <w:rFonts w:ascii="Arial" w:eastAsiaTheme="minorEastAsia" w:hAnsi="Arial" w:cs="Arial"/>
+          <w:sz w:val="24"/>
+          <w:szCs w:val="24"/>
+        </w:rPr>
+      </w:pPr>
+      <m:oMathPara>
+        <m:oMathParaPr>
+          <m:jc m:val="left"/>
+        </m:oMathParaPr>
+        <m:oMath>
+          <m:r>
+            <w:rPr>
+              <w:rFonts w:ascii="Cambria Math" w:eastAsiaTheme="minorEastAsia" w:hAnsi="Cambria Math" w:cs="Arial"/>
+              <w:sz w:val="24"/>
+              <w:szCs w:val="24"/>
+            </w:rPr>
+            <m:t>honey badger</m:t>
+          </m:r>
+        </m:oMath>
+      </m:oMathPara>
+    </w:p>
+    <w:p>
+      <w:pPr>
+        <w:rPr>
+          <w:rFonts w:ascii="Arial" w:eastAsiaTheme="minorEastAsia" w:hAnsi="Arial" w:cs="Arial"/>
+          <w:sz w:val="24"/>
+          <w:szCs w:val="24"/>
+        </w:rPr>
+      </w:pPr>
+      <m:oMathPara>
+        <m:oMathParaPr>
+          <m:jc m:val="left"/>
+        </m:oMathParaPr>
+        <m:oMath>
+          <m:r>
+            <w:rPr>
+              <w:rFonts w:ascii="Cambria Math" w:eastAsiaTheme="minorEastAsia" w:hAnsi="Cambria Math" w:cs="Arial"/>
+              <w:sz w:val="24"/>
+              <w:szCs w:val="24"/>
+            </w:rPr>
+            <m:t>giraffe</m:t>
+          </m:r>
+        </m:oMath>
+      </m:oMathPara>
+    </w:p>
+    <w:p>
+      <w:pPr>
+        <w:rPr>
+          <w:rFonts w:ascii="Arial" w:eastAsiaTheme="minorEastAsia" w:hAnsi="Arial" w:cs="Arial"/>
+          <w:sz w:val="24"/>
+          <w:szCs w:val="24"/>
+        </w:rPr>
+      </w:pPr>
+    </w:p>
+    <w:p>
+      <w:pPr>
+        <w:rPr>
+          <w:rFonts w:ascii="Arial" w:eastAsiaTheme="minorEastAsia" w:hAnsi="Arial" w:cs="Arial"/>
+          <w:b/>
+          <w:bCs/>
+          <w:sz w:val="24"/>
+          <w:szCs w:val="24"/>
+        </w:rPr>
+      </w:pPr>
+      <w:r>
+        <w:rPr>
+          <w:rFonts w:ascii="Arial" w:eastAsiaTheme="minorEastAsia" w:hAnsi="Arial" w:cs="Arial"/>
+          <w:b/>
+          <w:bCs/>
+          <w:sz w:val="24"/>
+          <w:szCs w:val="24"/>
+        </w:rPr>
+        <w:t>Oppgave 1.5</w:t>
+      </w:r>
+    </w:p>
+    <w:p>
+      <w:pPr>
+        <w:rPr>
+          <w:rFonts w:ascii="Arial" w:eastAsiaTheme="minorEastAsia" w:hAnsi="Arial" w:cs="Arial"/>
+          <w:sz w:val="24"/>
+          <w:szCs w:val="24"/>
+        </w:rPr>
+      </w:pPr>
+      <m:oMathPara>
+        <m:oMathParaPr>
+          <m:jc m:val="left"/>
+        </m:oMathParaPr>
+        <m:oMath>
+          <m:r>
+            <w:rPr>
+              <w:rFonts w:ascii="Cambria Math" w:eastAsiaTheme="minorEastAsia" w:hAnsi="Cambria Math" w:cs="Arial"/>
+              <w:sz w:val="24"/>
+              <w:szCs w:val="24"/>
+            </w:rPr>
+            <m:t>8</m:t>
+          </m:r>
+        </m:oMath>
+      </m:oMathPara>
+    </w:p>
+    <w:p>
+      <w:pPr>
+        <w:rPr>
+          <w:rFonts w:ascii="Arial" w:eastAsiaTheme="minorEastAsia" w:hAnsi="Arial" w:cs="Arial"/>
+          <w:b/>
+          <w:bCs/>
+          <w:sz w:val="24"/>
+          <w:szCs w:val="24"/>
+        </w:rPr>
+      </w:pPr>
+    </w:p>
+    <w:p>
+      <w:pPr>
+        <w:rPr>
+          <w:rFonts w:ascii="Arial" w:eastAsiaTheme="minorEastAsia" w:hAnsi="Arial" w:cs="Arial"/>
+          <w:sz w:val="24"/>
+          <w:szCs w:val="24"/>
+        </w:rPr>
+      </w:pPr>
+      <w:r>
+        <w:rPr>
+          <w:rFonts w:ascii="Arial" w:eastAsiaTheme="minorEastAsia" w:hAnsi="Arial" w:cs="Arial"/>
+          <w:b/>
+          <w:bCs/>
+          <w:sz w:val="24"/>
+          <w:szCs w:val="24"/>
+        </w:rPr>
+        <w:t>Oppgave 1.6</w:t>
+      </w:r>
+    </w:p>
+    <w:p>
+      <w:pPr>
+        <w:rPr>
+          <w:rFonts w:ascii="Arial" w:eastAsiaTheme="minorEastAsia" w:hAnsi="Arial" w:cs="Arial"/>
+          <w:sz w:val="24"/>
+          <w:szCs w:val="24"/>
+        </w:rPr>
+      </w:pPr>
+      <m:oMathPara>
+        <m:oMathParaPr>
+          <m:jc m:val="left"/>
+        </m:oMathParaPr>
+        <m:oMath>
+          <m:r>
+            <w:rPr>
+              <w:rFonts w:ascii="Cambria Math" w:eastAsiaTheme="minorEastAsia" w:hAnsi="Cambria Math" w:cs="Arial"/>
+              <w:sz w:val="24"/>
+              <w:szCs w:val="24"/>
+            </w:rPr>
+            <m:t>ape</m:t>
+          </m:r>
+        </m:oMath>
+      </m:oMathPara>
+    </w:p>
+    <w:p>
+      <w:pPr>
+        <w:rPr>
+          <w:rFonts w:ascii="Arial" w:eastAsiaTheme="minorEastAsia" w:hAnsi="Arial" w:cs="Arial"/>
+          <w:sz w:val="24"/>
+          <w:szCs w:val="24"/>
+        </w:rPr>
+      </w:pPr>
+      <m:oMathPara>
+        <m:oMathParaPr>
+          <m:jc m:val="left"/>
+        </m:oMathParaPr>
+        <m:oMath>
+          <m:r>
+            <w:rPr>
+              <w:rFonts w:ascii="Cambria Math" w:eastAsiaTheme="minorEastAsia" w:hAnsi="Cambria Math" w:cs="Arial"/>
+              <w:sz w:val="24"/>
+              <w:szCs w:val="24"/>
+            </w:rPr>
+            <m:t>elephant</m:t>
+          </m:r>
+        </m:oMath>
+      </m:oMathPara>
+    </w:p>
+    <w:p>
+      <w:pPr>
+        <w:rPr>
+          <w:rFonts w:ascii="Arial" w:eastAsiaTheme="minorEastAsia" w:hAnsi="Arial" w:cs="Arial"/>
+          <w:sz w:val="24"/>
+          <w:szCs w:val="24"/>
+        </w:rPr>
+      </w:pPr>
+    </w:p>
+    <w:p>
+      <w:pPr>
+        <w:rPr>
+          <w:rFonts w:ascii="Arial" w:eastAsiaTheme="minorEastAsia" w:hAnsi="Arial" w:cs="Arial"/>
+          <w:b/>
+          <w:bCs/>
+          <w:sz w:val="24"/>
+          <w:szCs w:val="24"/>
+        </w:rPr>
+      </w:pPr>
+      <w:r>
+        <w:rPr>
+          <w:rFonts w:ascii="Arial" w:eastAsiaTheme="minorEastAsia" w:hAnsi="Arial" w:cs="Arial"/>
+          <w:b/>
+          <w:bCs/>
+          <w:sz w:val="24"/>
+          <w:szCs w:val="24"/>
+        </w:rPr>
+        <w:t>Oppgave 1.7</w:t>
+      </w:r>
+    </w:p>
+    <w:p>
+      <w:pPr>
+        <w:rPr>
+          <w:rFonts w:ascii="Arial" w:eastAsiaTheme="minorEastAsia" w:hAnsi="Arial" w:cs="Arial"/>
+          <w:sz w:val="24"/>
+          <w:szCs w:val="24"/>
+        </w:rPr>
+      </w:pPr>
+    </w:p>
+    <w:p>
+      <w:pPr>
+        <w:rPr>
+          <w:rFonts w:ascii="Arial" w:eastAsiaTheme="minorEastAsia" w:hAnsi="Arial" w:cs="Arial"/>
+          <w:sz w:val="24"/>
+          <w:szCs w:val="24"/>
+        </w:rPr>
+      </w:pPr>
+    </w:p>
+    <w:p>
+      <w:pPr>
+        <w:rPr>
+          <w:rFonts w:ascii="Arial" w:eastAsiaTheme="minorEastAsia" w:hAnsi="Arial" w:cs="Arial"/>
+          <w:b/>
+          <w:bCs/>
+          <w:sz w:val="24"/>
+          <w:szCs w:val="24"/>
+        </w:rPr>
+      </w:pPr>
+      <w:r>
+        <w:rPr>
+          <w:rFonts w:ascii="Arial" w:eastAsiaTheme="minorEastAsia" w:hAnsi="Arial" w:cs="Arial"/>
+          <w:b/>
+          <w:bCs/>
+          <w:sz w:val="24"/>
+          <w:szCs w:val="24"/>
+        </w:rPr>
+        <w:t>Oppgave 1.8</w:t>
+      </w:r>
+    </w:p>
+    <w:p>
+      <w:pPr>
+        <w:rPr>
+          <w:rFonts w:ascii="Arial" w:eastAsiaTheme="minorEastAsia" w:hAnsi="Arial" w:cs="Arial"/>
+          <w:sz w:val="24"/>
+          <w:szCs w:val="24"/>
+        </w:rPr>
+      </w:pPr>
+    </w:p>
+    <w:p>
+      <w:pPr>
+        <w:rPr>
+          <w:rFonts w:ascii="Arial" w:eastAsiaTheme="minorEastAsia" w:hAnsi="Arial" w:cs="Arial"/>
+          <w:sz w:val="24"/>
+          <w:szCs w:val="24"/>
+        </w:rPr>
+      </w:pPr>
+    </w:p>
+    <w:p>
+      <w:pPr>
+        <w:rPr>
+          <w:rFonts w:ascii="Arial" w:eastAsiaTheme="minorEastAsia" w:hAnsi="Arial" w:cs="Arial"/>
+          <w:b/>
+          <w:bCs/>
+          <w:sz w:val="24"/>
+          <w:szCs w:val="24"/>
+        </w:rPr>
+      </w:pPr>
+      <w:r>
+        <w:rPr>
+          <w:rFonts w:ascii="Arial" w:eastAsiaTheme="minorEastAsia" w:hAnsi="Arial" w:cs="Arial"/>
+          <w:b/>
+          <w:bCs/>
+          <w:sz w:val="24"/>
+          <w:szCs w:val="24"/>
+        </w:rPr>
+        <w:t>Oppgave 1.9</w:t>
+      </w:r>
+    </w:p>
+    <w:p>
+      <w:pPr>
+        <w:rPr>
+          <w:rFonts w:ascii="Arial" w:eastAsiaTheme="minorEastAsia" w:hAnsi="Arial" w:cs="Arial"/>
+          <w:sz w:val="24"/>
+          <w:szCs w:val="24"/>
+        </w:rPr>
+      </w:pPr>
+      <m:oMathPara>
+        <m:oMathParaPr>
+          <m:jc m:val="left"/>
+        </m:oMathParaPr>
+        <m:oMath>
+          <m:r>
+            <w:rPr>
+              <w:rFonts w:ascii="Cambria Math" w:eastAsiaTheme="minorEastAsia" w:hAnsi="Cambria Math" w:cs="Arial"/>
+              <w:sz w:val="24"/>
+              <w:szCs w:val="24"/>
+            </w:rPr>
+            <m:t>6</m:t>
+          </m:r>
+        </m:oMath>
+      </m:oMathPara>
+    </w:p>
+    <w:p>
+      <w:pPr>
+        <w:rPr>
+          <w:rFonts w:ascii="Arial" w:eastAsiaTheme="minorEastAsia" w:hAnsi="Arial" w:cs="Arial"/>
+          <w:sz w:val="24"/>
+          <w:szCs w:val="24"/>
+        </w:rPr>
+      </w:pPr>
+      <m:oMathPara>
+        <m:oMathParaPr>
+          <m:jc m:val="left"/>
+        </m:oMathParaPr>
+        <m:oMath>
+          <m:r>
+            <w:rPr>
+              <w:rFonts w:ascii="Cambria Math" w:eastAsiaTheme="minorEastAsia" w:hAnsi="Cambria Math" w:cs="Arial"/>
+              <w:sz w:val="24"/>
+              <w:szCs w:val="24"/>
+            </w:rPr>
+            <m:t>10</m:t>
+          </m:r>
+        </m:oMath>
+      </m:oMathPara>
+    </w:p>
+    <w:p>
+      <w:pPr>
+        <w:rPr>
+          <w:rFonts w:ascii="Arial" w:eastAsiaTheme="minorEastAsia" w:hAnsi="Arial" w:cs="Arial"/>
+          <w:b/>
+          <w:bCs/>
+          <w:sz w:val="24"/>
+          <w:szCs w:val="24"/>
+        </w:rPr>
+      </w:pPr>
+      <w:r>
+        <w:rPr>
+          <w:rFonts w:ascii="Arial" w:eastAsiaTheme="minorEastAsia" w:hAnsi="Arial" w:cs="Arial"/>
+          <w:b/>
+          <w:bCs/>
+          <w:sz w:val="24"/>
+          <w:szCs w:val="24"/>
+        </w:rPr>
+        <w:lastRenderedPageBreak/>
+        <w:t>Oppgave 1.10</w:t>
+      </w:r>
+    </w:p>
+    <w:p>
+      <w:pPr>
+        <w:rPr>
+          <w:rFonts w:ascii="Arial" w:eastAsiaTheme="minorEastAsia" w:hAnsi="Arial" w:cs="Arial"/>
+          <w:sz w:val="24"/>
+          <w:szCs w:val="24"/>
+        </w:rPr>
+      </w:pPr>
+      <m:oMathPara>
+        <m:oMathParaPr>
+          <m:jc m:val="left"/>
+        </m:oMathParaPr>
+        <m:oMath>
+          <m:r>
+            <w:rPr>
+              <w:rFonts w:ascii="Cambria Math" w:eastAsiaTheme="minorEastAsia" w:hAnsi="Cambria Math" w:cs="Arial"/>
+              <w:sz w:val="24"/>
+              <w:szCs w:val="24"/>
+            </w:rPr>
+            <m:t>25</m:t>
+          </m:r>
+        </m:oMath>
+      </m:oMathPara>
+    </w:p>
+    <w:p>
+      <w:pPr>
+        <w:rPr>
+          <w:rFonts w:ascii="Arial" w:eastAsiaTheme="minorEastAsia" w:hAnsi="Arial" w:cs="Arial"/>
+          <w:sz w:val="24"/>
+          <w:szCs w:val="24"/>
+        </w:rPr>
+      </w:pPr>
+      <m:oMathPara>
+        <m:oMathParaPr>
+          <m:jc m:val="left"/>
+        </m:oMathParaPr>
+        <m:oMath>
+          <m:r>
+            <w:rPr>
+              <w:rFonts w:ascii="Cambria Math" w:eastAsiaTheme="minorEastAsia" w:hAnsi="Cambria Math" w:cs="Arial"/>
+              <w:sz w:val="24"/>
+              <w:szCs w:val="24"/>
+            </w:rPr>
+            <m:t>2</m:t>
+          </m:r>
+          <m:r>
+            <w:rPr>
+              <w:rFonts w:ascii="Cambria Math" w:eastAsiaTheme="minorEastAsia" w:hAnsi="Cambria Math" w:cs="Arial"/>
+              <w:sz w:val="24"/>
+              <w:szCs w:val="24"/>
+            </w:rPr>
+            <m:t>6</m:t>
+          </m:r>
+        </m:oMath>
+      </m:oMathPara>
+    </w:p>
+    <w:p>
+      <w:pPr>
+        <w:rPr>
+          <w:rFonts w:ascii="Arial" w:eastAsiaTheme="minorEastAsia" w:hAnsi="Arial" w:cs="Arial"/>
+          <w:sz w:val="24"/>
+          <w:szCs w:val="24"/>
+        </w:rPr>
+      </w:pPr>
+      <m:oMathPara>
+        <m:oMathParaPr>
+          <m:jc m:val="left"/>
+        </m:oMathParaPr>
+        <m:oMath>
+          <m:r>
+            <w:rPr>
+              <w:rFonts w:ascii="Cambria Math" w:eastAsiaTheme="minorEastAsia" w:hAnsi="Cambria Math" w:cs="Arial"/>
+              <w:sz w:val="24"/>
+              <w:szCs w:val="24"/>
+            </w:rPr>
+            <m:t>27</m:t>
+          </m:r>
+        </m:oMath>
+      </m:oMathPara>
+    </w:p>
+    <w:p>
+      <w:pPr>
+        <w:rPr>
+          <w:rFonts w:ascii="Arial" w:eastAsiaTheme="minorEastAsia" w:hAnsi="Arial" w:cs="Arial"/>
+          <w:sz w:val="24"/>
+          <w:szCs w:val="24"/>
+        </w:rPr>
+      </w:pPr>
+      <m:oMathPara>
+        <m:oMathParaPr>
+          <m:jc m:val="left"/>
+        </m:oMathParaPr>
+        <m:oMath>
+          <m:r>
+            <w:rPr>
+              <w:rFonts w:ascii="Cambria Math" w:eastAsiaTheme="minorEastAsia" w:hAnsi="Cambria Math" w:cs="Arial"/>
+              <w:sz w:val="24"/>
+              <w:szCs w:val="24"/>
+            </w:rPr>
+            <m:t>13</m:t>
+          </m:r>
+        </m:oMath>
+      </m:oMathPara>
+    </w:p>
+    <w:p>
+      <w:pPr>
+        <w:rPr>
+          <w:rFonts w:ascii="Arial" w:eastAsiaTheme="minorEastAsia" w:hAnsi="Arial" w:cs="Arial"/>
+          <w:b/>
+          <w:bCs/>
+          <w:sz w:val="24"/>
+          <w:szCs w:val="24"/>
+        </w:rPr>
+      </w:pPr>
+      <w:r>
+        <w:rPr>
+          <w:rFonts w:ascii="Arial" w:eastAsiaTheme="minorEastAsia" w:hAnsi="Arial" w:cs="Arial"/>
+          <w:b/>
+          <w:bCs/>
+          <w:sz w:val="24"/>
+          <w:szCs w:val="24"/>
+        </w:rPr>
+        <w:t>Oppgave 1.11</w:t>
+      </w:r>
+    </w:p>
+    <w:p>
+      <w:pPr>
+        <w:rPr>
+          <w:rFonts w:ascii="Arial" w:eastAsiaTheme="minorEastAsia" w:hAnsi="Arial" w:cs="Arial"/>
+          <w:b/>
+          <w:bCs/>
+          <w:sz w:val="24"/>
+          <w:szCs w:val="24"/>
+        </w:rPr>
+      </w:pPr>
+    </w:p>
+    <w:p>
+      <w:pPr>
+        <w:rPr>
+          <w:rFonts w:ascii="Arial" w:eastAsiaTheme="minorEastAsia" w:hAnsi="Arial" w:cs="Arial"/>
+          <w:sz w:val="24"/>
+          <w:szCs w:val="24"/>
+        </w:rPr>
+      </w:pPr>
+      <w:r>
+        <w:rPr>
+          <w:rFonts w:ascii="Arial" w:eastAsiaTheme="minorEastAsia" w:hAnsi="Arial" w:cs="Arial"/>
+          <w:b/>
+          <w:bCs/>
+          <w:sz w:val="24"/>
+          <w:szCs w:val="24"/>
+        </w:rPr>
+        <w:t>Oppgave 1.12</w:t>
+      </w:r>
+    </w:p>
     <w:sectPr>
+      <w:headerReference w:type="default" r:id="rId6"/>
       <w:pgSz w:w="11906" w:h="16838"/>
       <w:pgMar w:top="1417" w:right="1417" w:bottom="1417" w:left="1417" w:header="708" w:footer="708" w:gutter="0"/>
       <w:cols w:space="708"/>
@@ -11,6 +779,86 @@
     </w:sectPr>
   </w:body>
 </w:document>
+</file>
+
+<file path=word/endnotes.xml><?xml version="1.0" encoding="utf-8"?>
+<w:endnotes xmlns:wpc="http://schemas.microsoft.com/office/word/2010/wordprocessingCanvas" xmlns:cx="http://schemas.microsoft.com/office/drawing/2014/chartex" xmlns:cx1="http://schemas.microsoft.com/office/drawing/2015/9/8/chartex" xmlns:cx2="http://schemas.microsoft.com/office/drawing/2015/10/21/chartex" xmlns:cx3="http://schemas.microsoft.com/office/drawing/2016/5/9/chartex" xmlns:cx4="http://schemas.microsoft.com/office/drawing/2016/5/10/chartex" xmlns:cx5="http://schemas.microsoft.com/office/drawing/2016/5/11/chartex" xmlns:cx6="http://schemas.microsoft.com/office/drawing/2016/5/12/chartex" xmlns:cx7="http://schemas.microsoft.com/office/drawing/2016/5/13/chartex" xmlns:cx8="http://schemas.microsoft.com/office/drawing/2016/5/14/chartex" xmlns:mc="http://schemas.openxmlformats.org/markup-compatibility/2006" xmlns:aink="http://schemas.microsoft.com/office/drawing/2016/ink" xmlns:am3d="http://schemas.microsoft.com/office/drawing/2017/model3d" xmlns:o="urn:schemas-microsoft-com:office:office" xmlns:oel="http://schemas.microsoft.com/office/2019/extlst" xmlns:r="http://schemas.openxmlformats.org/officeDocument/2006/relationships" xmlns:m="http://schemas.openxmlformats.org/officeDocument/2006/math" xmlns:v="urn:schemas-microsoft-com:vml" xmlns:wp14="http://schemas.microsoft.com/office/word/2010/wordprocessingDrawing" xmlns:wp="http://schemas.openxmlformats.org/drawingml/2006/wordprocessingDrawing" xmlns:w10="urn:schemas-microsoft-com:office:word" xmlns:w="http://schemas.openxmlformats.org/wordprocessingml/2006/main" xmlns:w14="http://schemas.microsoft.com/office/word/2010/wordml" xmlns:w15="http://schemas.microsoft.com/office/word/2012/wordml" xmlns:w16cex="http://schemas.microsoft.com/office/word/2018/wordml/cex" xmlns:w16cid="http://schemas.microsoft.com/office/word/2016/wordml/cid" xmlns:w16="http://schemas.microsoft.com/office/word/2018/wordml" xmlns:w16sdtdh="http://schemas.microsoft.com/office/word/2020/wordml/sdtdatahash" xmlns:w16se="http://schemas.microsoft.com/office/word/2015/wordml/symex" xmlns:wpg="http://schemas.microsoft.com/office/word/2010/wordprocessingGroup" xmlns:wpi="http://schemas.microsoft.com/office/word/2010/wordprocessingInk" xmlns:wne="http://schemas.microsoft.com/office/word/2006/wordml" xmlns:wps="http://schemas.microsoft.com/office/word/2010/wordprocessingShape" mc:Ignorable="w14 w15 w16se w16cid w16 w16cex w16sdtdh wp14">
+  <w:endnote w:type="separator" w:id="-1">
+    <w:p>
+      <w:pPr>
+        <w:spacing w:after="0" w:line="240" w:lineRule="auto"/>
+      </w:pPr>
+      <w:r>
+        <w:separator/>
+      </w:r>
+    </w:p>
+  </w:endnote>
+  <w:endnote w:type="continuationSeparator" w:id="0">
+    <w:p>
+      <w:pPr>
+        <w:spacing w:after="0" w:line="240" w:lineRule="auto"/>
+      </w:pPr>
+      <w:r>
+        <w:continuationSeparator/>
+      </w:r>
+    </w:p>
+  </w:endnote>
+</w:endnotes>
+</file>
+
+<file path=word/footnotes.xml><?xml version="1.0" encoding="utf-8"?>
+<w:footnotes xmlns:wpc="http://schemas.microsoft.com/office/word/2010/wordprocessingCanvas" xmlns:cx="http://schemas.microsoft.com/office/drawing/2014/chartex" xmlns:cx1="http://schemas.microsoft.com/office/drawing/2015/9/8/chartex" xmlns:cx2="http://schemas.microsoft.com/office/drawing/2015/10/21/chartex" xmlns:cx3="http://schemas.microsoft.com/office/drawing/2016/5/9/chartex" xmlns:cx4="http://schemas.microsoft.com/office/drawing/2016/5/10/chartex" xmlns:cx5="http://schemas.microsoft.com/office/drawing/2016/5/11/chartex" xmlns:cx6="http://schemas.microsoft.com/office/drawing/2016/5/12/chartex" xmlns:cx7="http://schemas.microsoft.com/office/drawing/2016/5/13/chartex" xmlns:cx8="http://schemas.microsoft.com/office/drawing/2016/5/14/chartex" xmlns:mc="http://schemas.openxmlformats.org/markup-compatibility/2006" xmlns:aink="http://schemas.microsoft.com/office/drawing/2016/ink" xmlns:am3d="http://schemas.microsoft.com/office/drawing/2017/model3d" xmlns:o="urn:schemas-microsoft-com:office:office" xmlns:oel="http://schemas.microsoft.com/office/2019/extlst" xmlns:r="http://schemas.openxmlformats.org/officeDocument/2006/relationships" xmlns:m="http://schemas.openxmlformats.org/officeDocument/2006/math" xmlns:v="urn:schemas-microsoft-com:vml" xmlns:wp14="http://schemas.microsoft.com/office/word/2010/wordprocessingDrawing" xmlns:wp="http://schemas.openxmlformats.org/drawingml/2006/wordprocessingDrawing" xmlns:w10="urn:schemas-microsoft-com:office:word" xmlns:w="http://schemas.openxmlformats.org/wordprocessingml/2006/main" xmlns:w14="http://schemas.microsoft.com/office/word/2010/wordml" xmlns:w15="http://schemas.microsoft.com/office/word/2012/wordml" xmlns:w16cex="http://schemas.microsoft.com/office/word/2018/wordml/cex" xmlns:w16cid="http://schemas.microsoft.com/office/word/2016/wordml/cid" xmlns:w16="http://schemas.microsoft.com/office/word/2018/wordml" xmlns:w16sdtdh="http://schemas.microsoft.com/office/word/2020/wordml/sdtdatahash" xmlns:w16se="http://schemas.microsoft.com/office/word/2015/wordml/symex" xmlns:wpg="http://schemas.microsoft.com/office/word/2010/wordprocessingGroup" xmlns:wpi="http://schemas.microsoft.com/office/word/2010/wordprocessingInk" xmlns:wne="http://schemas.microsoft.com/office/word/2006/wordml" xmlns:wps="http://schemas.microsoft.com/office/word/2010/wordprocessingShape" mc:Ignorable="w14 w15 w16se w16cid w16 w16cex w16sdtdh wp14">
+  <w:footnote w:type="separator" w:id="-1">
+    <w:p>
+      <w:pPr>
+        <w:spacing w:after="0" w:line="240" w:lineRule="auto"/>
+      </w:pPr>
+      <w:r>
+        <w:separator/>
+      </w:r>
+    </w:p>
+  </w:footnote>
+  <w:footnote w:type="continuationSeparator" w:id="0">
+    <w:p>
+      <w:pPr>
+        <w:spacing w:after="0" w:line="240" w:lineRule="auto"/>
+      </w:pPr>
+      <w:r>
+        <w:continuationSeparator/>
+      </w:r>
+    </w:p>
+  </w:footnote>
+</w:footnotes>
+</file>
+
+<file path=word/header1.xml><?xml version="1.0" encoding="utf-8"?>
+<w:hdr xmlns:wpc="http://schemas.microsoft.com/office/word/2010/wordprocessingCanvas" xmlns:cx="http://schemas.microsoft.com/office/drawing/2014/chartex" xmlns:cx1="http://schemas.microsoft.com/office/drawing/2015/9/8/chartex" xmlns:cx2="http://schemas.microsoft.com/office/drawing/2015/10/21/chartex" xmlns:cx3="http://schemas.microsoft.com/office/drawing/2016/5/9/chartex" xmlns:cx4="http://schemas.microsoft.com/office/drawing/2016/5/10/chartex" xmlns:cx5="http://schemas.microsoft.com/office/drawing/2016/5/11/chartex" xmlns:cx6="http://schemas.microsoft.com/office/drawing/2016/5/12/chartex" xmlns:cx7="http://schemas.microsoft.com/office/drawing/2016/5/13/chartex" xmlns:cx8="http://schemas.microsoft.com/office/drawing/2016/5/14/chartex" xmlns:mc="http://schemas.openxmlformats.org/markup-compatibility/2006" xmlns:aink="http://schemas.microsoft.com/office/drawing/2016/ink" xmlns:am3d="http://schemas.microsoft.com/office/drawing/2017/model3d" xmlns:o="urn:schemas-microsoft-com:office:office" xmlns:oel="http://schemas.microsoft.com/office/2019/extlst" xmlns:r="http://schemas.openxmlformats.org/officeDocument/2006/relationships" xmlns:m="http://schemas.openxmlformats.org/officeDocument/2006/math" xmlns:v="urn:schemas-microsoft-com:vml" xmlns:wp14="http://schemas.microsoft.com/office/word/2010/wordprocessingDrawing" xmlns:wp="http://schemas.openxmlformats.org/drawingml/2006/wordprocessingDrawing" xmlns:w10="urn:schemas-microsoft-com:office:word" xmlns:w="http://schemas.openxmlformats.org/wordprocessingml/2006/main" xmlns:w14="http://schemas.microsoft.com/office/word/2010/wordml" xmlns:w15="http://schemas.microsoft.com/office/word/2012/wordml" xmlns:w16cex="http://schemas.microsoft.com/office/word/2018/wordml/cex" xmlns:w16cid="http://schemas.microsoft.com/office/word/2016/wordml/cid" xmlns:w16="http://schemas.microsoft.com/office/word/2018/wordml" xmlns:w16sdtdh="http://schemas.microsoft.com/office/word/2020/wordml/sdtdatahash" xmlns:w16se="http://schemas.microsoft.com/office/word/2015/wordml/symex" xmlns:wpg="http://schemas.microsoft.com/office/word/2010/wordprocessingGroup" xmlns:wpi="http://schemas.microsoft.com/office/word/2010/wordprocessingInk" xmlns:wne="http://schemas.microsoft.com/office/word/2006/wordml" xmlns:wps="http://schemas.microsoft.com/office/word/2010/wordprocessingShape" mc:Ignorable="w14 w15 w16se w16cid w16 w16cex w16sdtdh wp14">
+  <w:p>
+    <w:pPr>
+      <w:pStyle w:val="Topptekst"/>
+    </w:pPr>
+    <w:r>
+      <w:t>Emil Berglund</w:t>
+    </w:r>
+    <w:r>
+      <w:ptab w:relativeTo="margin" w:alignment="center" w:leader="none"/>
+    </w:r>
+    <w:proofErr w:type="spellStart"/>
+    <w:r>
+      <w:t>Oblig</w:t>
+    </w:r>
+    <w:proofErr w:type="spellEnd"/>
+    <w:r>
+      <w:t xml:space="preserve"> 5</w:t>
+    </w:r>
+    <w:r>
+      <w:ptab w:relativeTo="margin" w:alignment="right" w:leader="none"/>
+    </w:r>
+    <w:r>
+      <w:t>15.11.23</w:t>
+    </w:r>
+  </w:p>
+</w:hdr>
 </file>
 
 <file path=word/styles.xml><?xml version="1.0" encoding="utf-8"?>
@@ -417,7 +1265,6 @@
   <w:style w:type="character" w:default="1" w:styleId="Standardskriftforavsnitt">
     <w:name w:val="Default Paragraph Font"/>
     <w:uiPriority w:val="1"/>
-    <w:semiHidden/>
     <w:unhideWhenUsed/>
   </w:style>
   <w:style w:type="table" w:default="1" w:styleId="Vanligtabell">
@@ -440,6 +1287,60 @@
     <w:uiPriority w:val="99"/>
     <w:semiHidden/>
     <w:unhideWhenUsed/>
+  </w:style>
+  <w:style w:type="paragraph" w:styleId="Topptekst">
+    <w:name w:val="header"/>
+    <w:basedOn w:val="Normal"/>
+    <w:link w:val="TopptekstTegn"/>
+    <w:uiPriority w:val="99"/>
+    <w:unhideWhenUsed/>
+    <w:rsid w:val="00F80772"/>
+    <w:pPr>
+      <w:tabs>
+        <w:tab w:val="center" w:pos="4513"/>
+        <w:tab w:val="right" w:pos="9026"/>
+      </w:tabs>
+      <w:spacing w:after="0" w:line="240" w:lineRule="auto"/>
+    </w:pPr>
+  </w:style>
+  <w:style w:type="character" w:customStyle="1" w:styleId="TopptekstTegn">
+    <w:name w:val="Topptekst Tegn"/>
+    <w:basedOn w:val="Standardskriftforavsnitt"/>
+    <w:link w:val="Topptekst"/>
+    <w:uiPriority w:val="99"/>
+    <w:rsid w:val="00F80772"/>
+  </w:style>
+  <w:style w:type="paragraph" w:styleId="Bunntekst">
+    <w:name w:val="footer"/>
+    <w:basedOn w:val="Normal"/>
+    <w:link w:val="BunntekstTegn"/>
+    <w:uiPriority w:val="99"/>
+    <w:unhideWhenUsed/>
+    <w:rsid w:val="00F80772"/>
+    <w:pPr>
+      <w:tabs>
+        <w:tab w:val="center" w:pos="4513"/>
+        <w:tab w:val="right" w:pos="9026"/>
+      </w:tabs>
+      <w:spacing w:after="0" w:line="240" w:lineRule="auto"/>
+    </w:pPr>
+  </w:style>
+  <w:style w:type="character" w:customStyle="1" w:styleId="BunntekstTegn">
+    <w:name w:val="Bunntekst Tegn"/>
+    <w:basedOn w:val="Standardskriftforavsnitt"/>
+    <w:link w:val="Bunntekst"/>
+    <w:uiPriority w:val="99"/>
+    <w:rsid w:val="00F80772"/>
+  </w:style>
+  <w:style w:type="character" w:styleId="Plassholdertekst">
+    <w:name w:val="Placeholder Text"/>
+    <w:basedOn w:val="Standardskriftforavsnitt"/>
+    <w:uiPriority w:val="99"/>
+    <w:semiHidden/>
+    <w:rsid w:val="00385636"/>
+    <w:rPr>
+      <w:color w:val="666666"/>
+    </w:rPr>
   </w:style>
 </w:styles>
 </file>

</xml_diff>